<commit_message>
Premier envoi : structure RT1 et projets
</commit_message>
<xml_diff>
--- a/BUT SEMESTRE 3 _ SAE/SAE3.03 - Concevoir un réseau informatique multi-sites/Documentation/Windows-server 1.docx
+++ b/BUT SEMESTRE 3 _ SAE/SAE3.03 - Concevoir un réseau informatique multi-sites/Documentation/Windows-server 1.docx
@@ -61,12 +61,12 @@
           <wp:inline distB="114300" distT="114300" distL="114300" distR="114300">
             <wp:extent cx="3470112" cy="4014788"/>
             <wp:effectExtent b="0" l="0" r="0" t="0"/>
-            <wp:docPr id="3" name="image4.png"/>
+            <wp:docPr id="3" name="image2.png"/>
             <a:graphic>
               <a:graphicData uri="http://schemas.openxmlformats.org/drawingml/2006/picture">
                 <pic:pic>
                   <pic:nvPicPr>
-                    <pic:cNvPr id="0" name="image4.png"/>
+                    <pic:cNvPr id="0" name="image2.png"/>
                     <pic:cNvPicPr preferRelativeResize="0"/>
                   </pic:nvPicPr>
                   <pic:blipFill>
@@ -344,12 +344,12 @@
           <wp:inline distB="114300" distT="114300" distL="114300" distR="114300">
             <wp:extent cx="2609850" cy="638175"/>
             <wp:effectExtent b="0" l="0" r="0" t="0"/>
-            <wp:docPr id="2" name="image1.png"/>
+            <wp:docPr id="2" name="image3.png"/>
             <a:graphic>
               <a:graphicData uri="http://schemas.openxmlformats.org/drawingml/2006/picture">
                 <pic:pic>
                   <pic:nvPicPr>
-                    <pic:cNvPr id="0" name="image1.png"/>
+                    <pic:cNvPr id="0" name="image3.png"/>
                     <pic:cNvPicPr preferRelativeResize="0"/>
                   </pic:nvPicPr>
                   <pic:blipFill>
@@ -759,12 +759,12 @@
           <wp:inline distB="114300" distT="114300" distL="114300" distR="114300">
             <wp:extent cx="4262438" cy="3278188"/>
             <wp:effectExtent b="0" l="0" r="0" t="0"/>
-            <wp:docPr id="4" name="image2.png"/>
+            <wp:docPr id="4" name="image5.png"/>
             <a:graphic>
               <a:graphicData uri="http://schemas.openxmlformats.org/drawingml/2006/picture">
                 <pic:pic>
                   <pic:nvPicPr>
-                    <pic:cNvPr id="0" name="image2.png"/>
+                    <pic:cNvPr id="0" name="image5.png"/>
                     <pic:cNvPicPr preferRelativeResize="0"/>
                   </pic:nvPicPr>
                   <pic:blipFill>
@@ -823,12 +823,12 @@
           <wp:inline distB="114300" distT="114300" distL="114300" distR="114300">
             <wp:extent cx="3757613" cy="2889933"/>
             <wp:effectExtent b="0" l="0" r="0" t="0"/>
-            <wp:docPr id="5" name="image3.png"/>
+            <wp:docPr id="5" name="image1.png"/>
             <a:graphic>
               <a:graphicData uri="http://schemas.openxmlformats.org/drawingml/2006/picture">
                 <pic:pic>
                   <pic:nvPicPr>
-                    <pic:cNvPr id="0" name="image3.png"/>
+                    <pic:cNvPr id="0" name="image1.png"/>
                     <pic:cNvPicPr preferRelativeResize="0"/>
                   </pic:nvPicPr>
                   <pic:blipFill>
@@ -861,12 +861,12 @@
           <wp:inline distB="114300" distT="114300" distL="114300" distR="114300">
             <wp:extent cx="3390900" cy="1304925"/>
             <wp:effectExtent b="0" l="0" r="0" t="0"/>
-            <wp:docPr id="1" name="image5.png"/>
+            <wp:docPr id="1" name="image4.png"/>
             <a:graphic>
               <a:graphicData uri="http://schemas.openxmlformats.org/drawingml/2006/picture">
                 <pic:pic>
                   <pic:nvPicPr>
-                    <pic:cNvPr id="0" name="image5.png"/>
+                    <pic:cNvPr id="0" name="image4.png"/>
                     <pic:cNvPicPr preferRelativeResize="0"/>
                   </pic:nvPicPr>
                   <pic:blipFill>

</xml_diff>